<commit_message>
Converting Word documents to MarkDown: "Black Box Broader View Ideas": Manually checking differences between rendered MarkDown and Word document. Last checks if markup looks ok.
</commit_message>
<xml_diff>
--- a/2. Broader View/1. Language/3. Code Concepts/10. Black Boxes/Black Box Broader View Ideas.docx
+++ b/2. Broader View/1. Language/3. Code Concepts/10. Black Boxes/Black Box Broader View Ideas.docx
@@ -1,6 +1,6 @@
 
 <file path=word/document.xml><?xml version="1.0" encoding="utf-8"?>
-<w:document xmlns:wpc="http://schemas.microsoft.com/office/word/2010/wordprocessingCanvas" xmlns:cx="http://schemas.microsoft.com/office/drawing/2014/chartex" xmlns:cx1="http://schemas.microsoft.com/office/drawing/2015/9/8/chartex" xmlns:cx2="http://schemas.microsoft.com/office/drawing/2015/10/21/chartex" xmlns:cx3="http://schemas.microsoft.com/office/drawing/2016/5/9/chartex" xmlns:cx4="http://schemas.microsoft.com/office/drawing/2016/5/10/chartex" xmlns:cx5="http://schemas.microsoft.com/office/drawing/2016/5/11/chartex" xmlns:cx6="http://schemas.microsoft.com/office/drawing/2016/5/12/chartex" xmlns:cx7="http://schemas.microsoft.com/office/drawing/2016/5/13/chartex" xmlns:cx8="http://schemas.microsoft.com/office/drawing/2016/5/14/chartex" xmlns:mc="http://schemas.openxmlformats.org/markup-compatibility/2006" xmlns:aink="http://schemas.microsoft.com/office/drawing/2016/ink" xmlns:am3d="http://schemas.microsoft.com/office/drawing/2017/model3d" xmlns:o="urn:schemas-microsoft-com:office:office" xmlns:r="http://schemas.openxmlformats.org/officeDocument/2006/relationships" xmlns:m="http://schemas.openxmlformats.org/officeDocument/2006/math" xmlns:v="urn:schemas-microsoft-com:vml" xmlns:wp14="http://schemas.microsoft.com/office/word/2010/wordprocessingDrawing" xmlns:wp="http://schemas.openxmlformats.org/drawingml/2006/wordprocessingDrawing" xmlns:w10="urn:schemas-microsoft-com:office:word" xmlns:w="http://schemas.openxmlformats.org/wordprocessingml/2006/main" xmlns:w14="http://schemas.microsoft.com/office/word/2010/wordml" xmlns:w15="http://schemas.microsoft.com/office/word/2012/wordml" xmlns:w16cid="http://schemas.microsoft.com/office/word/2016/wordml/cid" xmlns:w16se="http://schemas.microsoft.com/office/word/2015/wordml/symex" xmlns:wpg="http://schemas.microsoft.com/office/word/2010/wordprocessingGroup" xmlns:wpi="http://schemas.microsoft.com/office/word/2010/wordprocessingInk" xmlns:wne="http://schemas.microsoft.com/office/word/2006/wordml" xmlns:wps="http://schemas.microsoft.com/office/word/2010/wordprocessingShape" mc:Ignorable="w14 w15 w16se w16cid wp14">
+<w:document xmlns:wpc="http://schemas.microsoft.com/office/word/2010/wordprocessingCanvas" xmlns:cx="http://schemas.microsoft.com/office/drawing/2014/chartex" xmlns:cx1="http://schemas.microsoft.com/office/drawing/2015/9/8/chartex" xmlns:cx2="http://schemas.microsoft.com/office/drawing/2015/10/21/chartex" xmlns:cx3="http://schemas.microsoft.com/office/drawing/2016/5/9/chartex" xmlns:cx4="http://schemas.microsoft.com/office/drawing/2016/5/10/chartex" xmlns:cx5="http://schemas.microsoft.com/office/drawing/2016/5/11/chartex" xmlns:cx6="http://schemas.microsoft.com/office/drawing/2016/5/12/chartex" xmlns:cx7="http://schemas.microsoft.com/office/drawing/2016/5/13/chartex" xmlns:cx8="http://schemas.microsoft.com/office/drawing/2016/5/14/chartex" xmlns:mc="http://schemas.openxmlformats.org/markup-compatibility/2006" xmlns:aink="http://schemas.microsoft.com/office/drawing/2016/ink" xmlns:am3d="http://schemas.microsoft.com/office/drawing/2017/model3d" xmlns:o="urn:schemas-microsoft-com:office:office" xmlns:r="http://schemas.openxmlformats.org/officeDocument/2006/relationships" xmlns:m="http://schemas.openxmlformats.org/officeDocument/2006/math" xmlns:v="urn:schemas-microsoft-com:vml" xmlns:wp14="http://schemas.microsoft.com/office/word/2010/wordprocessingDrawing" xmlns:wp="http://schemas.openxmlformats.org/drawingml/2006/wordprocessingDrawing" xmlns:w10="urn:schemas-microsoft-com:office:word" xmlns:w="http://schemas.openxmlformats.org/wordprocessingml/2006/main" xmlns:w14="http://schemas.microsoft.com/office/word/2010/wordml" xmlns:w15="http://schemas.microsoft.com/office/word/2012/wordml" xmlns:w16cex="http://schemas.microsoft.com/office/word/2018/wordml/cex" xmlns:w16cid="http://schemas.microsoft.com/office/word/2016/wordml/cid" xmlns:w16="http://schemas.microsoft.com/office/word/2018/wordml" xmlns:w16se="http://schemas.microsoft.com/office/word/2015/wordml/symex" xmlns:wpg="http://schemas.microsoft.com/office/word/2010/wordprocessingGroup" xmlns:wpi="http://schemas.microsoft.com/office/word/2010/wordprocessingInk" xmlns:wne="http://schemas.microsoft.com/office/word/2006/wordml" xmlns:wps="http://schemas.microsoft.com/office/word/2010/wordprocessingShape" mc:Ignorable="w14 w15 w16se w16cid w16 w16cex wp14">
   <w:background w:color="000000"/>
   <w:body>
     <w:tbl>
@@ -37,7 +37,7 @@
               <w:pStyle w:val="Heading1"/>
             </w:pPr>
             <w:r>
-              <w:t>Circle Language Spec: Black Boxes</w:t>
+              <w:t>Circle Language | Broader View</w:t>
             </w:r>
           </w:p>
         </w:tc>
@@ -149,8 +149,6 @@
       <w:r>
         <w:t>d</w:t>
       </w:r>
-      <w:bookmarkStart w:id="0" w:name="_GoBack"/>
-      <w:bookmarkEnd w:id="0"/>
       <w:r>
         <w:t>dresses mainly the issue why when something is private, programmers get to change everything anyway, no matter how private or inaccessible things are. And why do users not get that privilege and what stops them from getting that privilege.</w:t>
       </w:r>
@@ -177,33 +175,39 @@
       <w:r>
         <w:t>Access control will be fully managed</w:t>
       </w:r>
-    </w:p>
-    <w:p>
+      <w:r>
+        <w:t xml:space="preserve"> </w:t>
+      </w:r>
       <w:r>
         <w:t>by the access control module, even for</w:t>
       </w:r>
-    </w:p>
-    <w:p>
+      <w:r>
+        <w:t xml:space="preserve"> </w:t>
+      </w:r>
       <w:r>
         <w:t>access controlling an object's members,</w:t>
       </w:r>
-    </w:p>
-    <w:p>
+      <w:r>
+        <w:t xml:space="preserve"> </w:t>
+      </w:r>
       <w:r>
         <w:t>making the members only accessible</w:t>
       </w:r>
-    </w:p>
-    <w:p>
+      <w:r>
+        <w:t xml:space="preserve"> </w:t>
+      </w:r>
       <w:r>
         <w:t>to the direct container of the member in</w:t>
       </w:r>
-    </w:p>
-    <w:p>
+      <w:r>
+        <w:t xml:space="preserve"> </w:t>
+      </w:r>
       <w:r>
         <w:t>order to hide complexity from the outside,</w:t>
       </w:r>
-    </w:p>
-    <w:p>
+      <w:r>
+        <w:t xml:space="preserve"> </w:t>
+      </w:r>
       <w:r>
         <w:t xml:space="preserve">or to </w:t>
       </w:r>
@@ -221,28 +225,33 @@
       <w:r>
         <w:t>But that form of access control is so</w:t>
       </w:r>
-    </w:p>
-    <w:p>
+      <w:r>
+        <w:t xml:space="preserve"> </w:t>
+      </w:r>
       <w:r>
         <w:t>important in programming software,</w:t>
       </w:r>
-    </w:p>
-    <w:p>
+      <w:r>
+        <w:t xml:space="preserve"> </w:t>
+      </w:r>
       <w:r>
         <w:t>that it is introduced earlier</w:t>
       </w:r>
-    </w:p>
-    <w:p>
+      <w:r>
+        <w:t xml:space="preserve"> </w:t>
+      </w:r>
       <w:r>
         <w:t>as the concept of Public &amp; Private,</w:t>
       </w:r>
-    </w:p>
-    <w:p>
+      <w:r>
+        <w:t xml:space="preserve"> </w:t>
+      </w:r>
       <w:r>
         <w:t>before access control is worked out</w:t>
       </w:r>
-    </w:p>
-    <w:p>
+      <w:r>
+        <w:t xml:space="preserve"> </w:t>
+      </w:r>
       <w:r>
         <w:t>as a complete solution to security.</w:t>
       </w:r>
@@ -258,23 +267,25 @@
       <w:r>
         <w:t>Interesting idea for user access control:</w:t>
       </w:r>
-    </w:p>
-    <w:p>
-      <w:r>
-        <w:t xml:space="preserve">a constant in a program is a variable that can </w:t>
-      </w:r>
-    </w:p>
-    <w:p>
-      <w:r>
-        <w:t>be changed by a programmer, but not by a user</w:t>
-      </w:r>
-    </w:p>
-    <w:p>
+      <w:r>
+        <w:t xml:space="preserve"> </w:t>
+      </w:r>
+      <w:r>
+        <w:t>a constant in a program is a variable that can be changed by a programmer, but not by a user</w:t>
+      </w:r>
+      <w:r>
+        <w:t xml:space="preserve"> </w:t>
+      </w:r>
       <w:r>
         <w:t xml:space="preserve">and also not by the program itself. </w:t>
       </w:r>
     </w:p>
     <w:p/>
+    <w:p>
+      <w:r>
+        <w:t>-----</w:t>
+      </w:r>
+    </w:p>
     <w:p/>
     <w:p>
       <w:r>
@@ -297,18 +308,21 @@
       <w:r>
         <w:t>This project should be the working out</w:t>
       </w:r>
-    </w:p>
-    <w:p>
+      <w:r>
+        <w:t xml:space="preserve"> </w:t>
+      </w:r>
       <w:r>
         <w:t>of the concept of Public &amp; Private, even</w:t>
       </w:r>
-    </w:p>
-    <w:p>
+      <w:r>
+        <w:t xml:space="preserve"> </w:t>
+      </w:r>
       <w:r>
         <w:t>before it is integrated into the complete</w:t>
       </w:r>
-    </w:p>
-    <w:p>
+      <w:r>
+        <w:t xml:space="preserve"> </w:t>
+      </w:r>
       <w:r>
         <w:t>Access Control concept.</w:t>
       </w:r>
@@ -318,18 +332,21 @@
       <w:r>
         <w:t>Public &amp; Private need a preliminary notation,</w:t>
       </w:r>
-    </w:p>
-    <w:p>
+      <w:r>
+        <w:t xml:space="preserve"> </w:t>
+      </w:r>
       <w:r>
         <w:t>and preliminary explanation, so that the concept</w:t>
       </w:r>
-    </w:p>
-    <w:p>
+      <w:r>
+        <w:t xml:space="preserve"> </w:t>
+      </w:r>
       <w:r>
         <w:t>can be used in explanations of</w:t>
       </w:r>
-    </w:p>
-    <w:p>
+      <w:r>
+        <w:t xml:space="preserve"> </w:t>
+      </w:r>
       <w:r>
         <w:t xml:space="preserve">coding concepts </w:t>
       </w:r>
@@ -349,6 +366,11 @@
       </w:r>
     </w:p>
     <w:p/>
+    <w:p>
+      <w:r>
+        <w:t>-----</w:t>
+      </w:r>
+    </w:p>
     <w:p/>
     <w:p>
       <w:r>
@@ -406,33 +428,43 @@
         <w:t>JJ</w:t>
       </w:r>
     </w:p>
+    <w:p>
+      <w:pPr>
+        <w:pStyle w:val="Heading4"/>
+      </w:pPr>
+      <w:r>
+        <w:t>Programmers and Users</w:t>
+      </w:r>
+    </w:p>
+    <w:p>
+      <w:r>
+        <w:t>black boxes</w:t>
+      </w:r>
+      <w:r>
+        <w:t xml:space="preserve">  = user access control</w:t>
+      </w:r>
+      <w:r>
+        <w:t>?</w:t>
+      </w:r>
+    </w:p>
     <w:p/>
     <w:p>
-      <w:pPr>
-        <w:pStyle w:val="Heading4"/>
-      </w:pPr>
-      <w:r>
-        <w:t>Programmers and Users</w:t>
-      </w:r>
-    </w:p>
-    <w:p>
-      <w:r>
-        <w:t>…  = user access control</w:t>
+      <w:r>
+        <w:t>privates visible in friends, and in definitions when you have user access to it, so you are a programmer, not a user.</w:t>
       </w:r>
     </w:p>
     <w:p/>
     <w:p>
       <w:r>
-        <w:t>privates visible in friends, and in definitions when you have user access to it, so you are a programmer, not a user.</w:t>
+        <w:t>Something like that…</w:t>
       </w:r>
     </w:p>
     <w:p/>
     <w:p>
       <w:r>
-        <w:t>Something like that…</w:t>
-      </w:r>
-    </w:p>
-    <w:p/>
+        <w:t>-----</w:t>
+      </w:r>
+    </w:p>
     <w:p/>
     <w:p>
       <w:r>
@@ -518,7 +550,13 @@
         <w:ind w:left="1137"/>
       </w:pPr>
       <w:r>
-        <w:t>&gt; 2009-06-26: Bull, see last comments.</w:t>
+        <w:t xml:space="preserve">&gt; 2009-06-26: </w:t>
+      </w:r>
+      <w:r>
+        <w:t>Meh</w:t>
+      </w:r>
+      <w:r>
+        <w:t>, see last comments.</w:t>
       </w:r>
     </w:p>
     <w:p>
@@ -534,11 +572,9 @@
       <w:r>
         <w:t>If you are a friend for change (not for reference) for private contents,</w:t>
       </w:r>
-    </w:p>
-    <w:p>
-      <w:pPr>
-        <w:ind w:left="852"/>
-      </w:pPr>
+      <w:r>
+        <w:t xml:space="preserve"> </w:t>
+      </w:r>
       <w:r>
         <w:t>you will only see the private contents if you are at logical target the definition.</w:t>
       </w:r>
@@ -554,6 +590,11 @@
       </w:r>
     </w:p>
     <w:p/>
+    <w:p>
+      <w:r>
+        <w:t>-----</w:t>
+      </w:r>
+    </w:p>
     <w:p/>
     <w:p>
       <w:r>
@@ -586,7 +627,7 @@
       </w:pPr>
       <w:r>
         <w:tab/>
-        <w:t xml:space="preserve">Get  </w:t>
+        <w:t xml:space="preserve">Get </w:t>
       </w:r>
       <w:r>
         <w:rPr>
@@ -615,7 +656,7 @@
       </w:pPr>
       <w:r>
         <w:tab/>
-        <w:t xml:space="preserve">Get  </w:t>
+        <w:t xml:space="preserve">Get </w:t>
       </w:r>
       <w:r>
         <w:rPr>
@@ -638,10 +679,10 @@
     </w:p>
     <w:p>
       <w:pPr>
-        <w:ind w:left="720" w:firstLine="360"/>
-      </w:pPr>
-      <w:r>
-        <w:t xml:space="preserve">Set  </w:t>
+        <w:ind w:left="568" w:firstLine="360"/>
+      </w:pPr>
+      <w:r>
+        <w:t xml:space="preserve">Set </w:t>
       </w:r>
       <w:r>
         <w:rPr>
@@ -670,7 +711,7 @@
       </w:pPr>
       <w:r>
         <w:tab/>
-        <w:t xml:space="preserve">Get  </w:t>
+        <w:t xml:space="preserve">Get </w:t>
       </w:r>
       <w:r>
         <w:rPr>
@@ -693,10 +734,10 @@
     </w:p>
     <w:p>
       <w:pPr>
-        <w:ind w:left="720" w:firstLine="360"/>
-      </w:pPr>
-      <w:r>
-        <w:t xml:space="preserve">Set  </w:t>
+        <w:ind w:left="568" w:firstLine="360"/>
+      </w:pPr>
+      <w:r>
+        <w:t xml:space="preserve">Set </w:t>
       </w:r>
       <w:r>
         <w:rPr>
@@ -725,7 +766,7 @@
       </w:pPr>
       <w:r>
         <w:tab/>
-        <w:t xml:space="preserve">Get  </w:t>
+        <w:t xml:space="preserve">Get </w:t>
       </w:r>
       <w:r>
         <w:rPr>
@@ -752,7 +793,7 @@
       </w:pPr>
       <w:r>
         <w:tab/>
-        <w:t xml:space="preserve">Set  </w:t>
+        <w:t xml:space="preserve">Set </w:t>
       </w:r>
       <w:r>
         <w:rPr>
@@ -781,7 +822,7 @@
       </w:pPr>
       <w:r>
         <w:tab/>
-        <w:t xml:space="preserve">Get  </w:t>
+        <w:t xml:space="preserve">Get </w:t>
       </w:r>
       <w:r>
         <w:rPr>
@@ -798,10 +839,10 @@
     </w:p>
     <w:p>
       <w:pPr>
-        <w:ind w:left="720" w:firstLine="360"/>
-      </w:pPr>
-      <w:r>
-        <w:t xml:space="preserve">Set  </w:t>
+        <w:ind w:left="568" w:firstLine="360"/>
+      </w:pPr>
+      <w:r>
+        <w:t xml:space="preserve">Set </w:t>
       </w:r>
       <w:r>
         <w:rPr>
@@ -830,7 +871,7 @@
       </w:pPr>
       <w:r>
         <w:tab/>
-        <w:t xml:space="preserve">Get  </w:t>
+        <w:t xml:space="preserve">Get </w:t>
       </w:r>
       <w:r>
         <w:rPr>
@@ -865,7 +906,7 @@
       </w:pPr>
       <w:r>
         <w:tab/>
-        <w:t xml:space="preserve">Get  </w:t>
+        <w:t xml:space="preserve">Get </w:t>
       </w:r>
       <w:r>
         <w:rPr>
@@ -896,10 +937,10 @@
     </w:p>
     <w:p>
       <w:pPr>
-        <w:ind w:left="720" w:firstLine="360"/>
-      </w:pPr>
-      <w:r>
-        <w:t xml:space="preserve">Get  </w:t>
+        <w:ind w:left="568" w:firstLine="360"/>
+      </w:pPr>
+      <w:r>
+        <w:t xml:space="preserve">Get </w:t>
       </w:r>
       <w:r>
         <w:rPr>
@@ -921,9 +962,6 @@
       </w:pPr>
     </w:p>
     <w:p>
-      <w:pPr>
-        <w:ind w:firstLine="360"/>
-      </w:pPr>
       <w:r>
         <w:t>Procedure symbol system procedures and purposes:</w:t>
       </w:r>
@@ -1017,7 +1055,7 @@
     </w:p>
     <w:p>
       <w:pPr>
-        <w:ind w:left="720" w:firstLine="360"/>
+        <w:ind w:left="568" w:firstLine="360"/>
       </w:pPr>
       <w:r>
         <w:t xml:space="preserve">Get </w:t>
@@ -1043,7 +1081,7 @@
     </w:p>
     <w:p>
       <w:pPr>
-        <w:ind w:left="720" w:firstLine="360"/>
+        <w:ind w:left="568" w:firstLine="360"/>
       </w:pPr>
       <w:r>
         <w:t xml:space="preserve">Set : </w:t>
@@ -1094,7 +1132,6 @@
         <w:t xml:space="preserve"> or Access</w:t>
       </w:r>
     </w:p>
-    <w:p/>
     <w:sectPr>
       <w:pgSz w:w="12240" w:h="15840"/>
       <w:pgMar w:top="1440" w:right="1800" w:bottom="1440" w:left="1800" w:header="720" w:footer="720" w:gutter="0"/>
@@ -1106,7 +1143,7 @@
 </file>
 
 <file path=word/numbering.xml><?xml version="1.0" encoding="utf-8"?>
-<w:numbering xmlns:wpc="http://schemas.microsoft.com/office/word/2010/wordprocessingCanvas" xmlns:cx="http://schemas.microsoft.com/office/drawing/2014/chartex" xmlns:cx1="http://schemas.microsoft.com/office/drawing/2015/9/8/chartex" xmlns:cx2="http://schemas.microsoft.com/office/drawing/2015/10/21/chartex" xmlns:cx3="http://schemas.microsoft.com/office/drawing/2016/5/9/chartex" xmlns:cx4="http://schemas.microsoft.com/office/drawing/2016/5/10/chartex" xmlns:cx5="http://schemas.microsoft.com/office/drawing/2016/5/11/chartex" xmlns:cx6="http://schemas.microsoft.com/office/drawing/2016/5/12/chartex" xmlns:cx7="http://schemas.microsoft.com/office/drawing/2016/5/13/chartex" xmlns:cx8="http://schemas.microsoft.com/office/drawing/2016/5/14/chartex" xmlns:mc="http://schemas.openxmlformats.org/markup-compatibility/2006" xmlns:aink="http://schemas.microsoft.com/office/drawing/2016/ink" xmlns:am3d="http://schemas.microsoft.com/office/drawing/2017/model3d" xmlns:o="urn:schemas-microsoft-com:office:office" xmlns:r="http://schemas.openxmlformats.org/officeDocument/2006/relationships" xmlns:m="http://schemas.openxmlformats.org/officeDocument/2006/math" xmlns:v="urn:schemas-microsoft-com:vml" xmlns:wp14="http://schemas.microsoft.com/office/word/2010/wordprocessingDrawing" xmlns:wp="http://schemas.openxmlformats.org/drawingml/2006/wordprocessingDrawing" xmlns:w10="urn:schemas-microsoft-com:office:word" xmlns:w="http://schemas.openxmlformats.org/wordprocessingml/2006/main" xmlns:w14="http://schemas.microsoft.com/office/word/2010/wordml" xmlns:w15="http://schemas.microsoft.com/office/word/2012/wordml" xmlns:w16cid="http://schemas.microsoft.com/office/word/2016/wordml/cid" xmlns:w16se="http://schemas.microsoft.com/office/word/2015/wordml/symex" xmlns:wpg="http://schemas.microsoft.com/office/word/2010/wordprocessingGroup" xmlns:wpi="http://schemas.microsoft.com/office/word/2010/wordprocessingInk" xmlns:wne="http://schemas.microsoft.com/office/word/2006/wordml" xmlns:wps="http://schemas.microsoft.com/office/word/2010/wordprocessingShape" mc:Ignorable="w14 w15 w16se w16cid wp14">
+<w:numbering xmlns:wpc="http://schemas.microsoft.com/office/word/2010/wordprocessingCanvas" xmlns:cx="http://schemas.microsoft.com/office/drawing/2014/chartex" xmlns:cx1="http://schemas.microsoft.com/office/drawing/2015/9/8/chartex" xmlns:cx2="http://schemas.microsoft.com/office/drawing/2015/10/21/chartex" xmlns:cx3="http://schemas.microsoft.com/office/drawing/2016/5/9/chartex" xmlns:cx4="http://schemas.microsoft.com/office/drawing/2016/5/10/chartex" xmlns:cx5="http://schemas.microsoft.com/office/drawing/2016/5/11/chartex" xmlns:cx6="http://schemas.microsoft.com/office/drawing/2016/5/12/chartex" xmlns:cx7="http://schemas.microsoft.com/office/drawing/2016/5/13/chartex" xmlns:cx8="http://schemas.microsoft.com/office/drawing/2016/5/14/chartex" xmlns:mc="http://schemas.openxmlformats.org/markup-compatibility/2006" xmlns:aink="http://schemas.microsoft.com/office/drawing/2016/ink" xmlns:am3d="http://schemas.microsoft.com/office/drawing/2017/model3d" xmlns:o="urn:schemas-microsoft-com:office:office" xmlns:r="http://schemas.openxmlformats.org/officeDocument/2006/relationships" xmlns:m="http://schemas.openxmlformats.org/officeDocument/2006/math" xmlns:v="urn:schemas-microsoft-com:vml" xmlns:wp14="http://schemas.microsoft.com/office/word/2010/wordprocessingDrawing" xmlns:wp="http://schemas.openxmlformats.org/drawingml/2006/wordprocessingDrawing" xmlns:w10="urn:schemas-microsoft-com:office:word" xmlns:w="http://schemas.openxmlformats.org/wordprocessingml/2006/main" xmlns:w14="http://schemas.microsoft.com/office/word/2010/wordml" xmlns:w15="http://schemas.microsoft.com/office/word/2012/wordml" xmlns:w16cex="http://schemas.microsoft.com/office/word/2018/wordml/cex" xmlns:w16cid="http://schemas.microsoft.com/office/word/2016/wordml/cid" xmlns:w16="http://schemas.microsoft.com/office/word/2018/wordml" xmlns:w16se="http://schemas.microsoft.com/office/word/2015/wordml/symex" xmlns:wpg="http://schemas.microsoft.com/office/word/2010/wordprocessingGroup" xmlns:wpi="http://schemas.microsoft.com/office/word/2010/wordprocessingInk" xmlns:wne="http://schemas.microsoft.com/office/word/2006/wordml" xmlns:wps="http://schemas.microsoft.com/office/word/2010/wordprocessingShape" mc:Ignorable="w14 w15 w16se w16cid w16 w16cex wp14">
   <w:abstractNum w:abstractNumId="0" w15:restartNumberingAfterBreak="0">
     <w:nsid w:val="FFFFFF7C"/>
     <w:multiLevelType w:val="singleLevel"/>
@@ -1469,7 +1506,7 @@
 </file>
 
 <file path=word/styles.xml><?xml version="1.0" encoding="utf-8"?>
-<w:styles xmlns:mc="http://schemas.openxmlformats.org/markup-compatibility/2006" xmlns:r="http://schemas.openxmlformats.org/officeDocument/2006/relationships" xmlns:w="http://schemas.openxmlformats.org/wordprocessingml/2006/main" xmlns:w14="http://schemas.microsoft.com/office/word/2010/wordml" xmlns:w15="http://schemas.microsoft.com/office/word/2012/wordml" xmlns:w16cid="http://schemas.microsoft.com/office/word/2016/wordml/cid" xmlns:w16se="http://schemas.microsoft.com/office/word/2015/wordml/symex" mc:Ignorable="w14 w15 w16se w16cid">
+<w:styles xmlns:mc="http://schemas.openxmlformats.org/markup-compatibility/2006" xmlns:r="http://schemas.openxmlformats.org/officeDocument/2006/relationships" xmlns:w="http://schemas.openxmlformats.org/wordprocessingml/2006/main" xmlns:w14="http://schemas.microsoft.com/office/word/2010/wordml" xmlns:w15="http://schemas.microsoft.com/office/word/2012/wordml" xmlns:w16cex="http://schemas.microsoft.com/office/word/2018/wordml/cex" xmlns:w16cid="http://schemas.microsoft.com/office/word/2016/wordml/cid" xmlns:w16="http://schemas.microsoft.com/office/word/2018/wordml" xmlns:w16se="http://schemas.microsoft.com/office/word/2015/wordml/symex" mc:Ignorable="w14 w15 w16se w16cid w16 w16cex">
   <w:docDefaults>
     <w:rPrDefault>
       <w:rPr>

</xml_diff>